<commit_message>
scrum meeting 6 modified
</commit_message>
<xml_diff>
--- a/Scrum meeting/SCRUM-MEETING-W05.docx
+++ b/Scrum meeting/SCRUM-MEETING-W05.docx
@@ -310,7 +310,21 @@
               <w:rPr>
                 <w:rFonts w:eastAsia="Times New Roman" w:cstheme="minorHAnsi"/>
               </w:rPr>
-              <w:t>lecture slide. They need to know how to draw DFD and UML diagrams in order to get prepared to the scrum meeting.</w:t>
+              <w:t xml:space="preserve">lecture slide. They need to know how to draw DFD and UML diagrams </w:t>
+            </w:r>
+            <w:proofErr w:type="gramStart"/>
+            <w:r>
+              <w:rPr>
+                <w:rFonts w:eastAsia="Times New Roman" w:cstheme="minorHAnsi"/>
+              </w:rPr>
+              <w:t>in order to</w:t>
+            </w:r>
+            <w:proofErr w:type="gramEnd"/>
+            <w:r>
+              <w:rPr>
+                <w:rFonts w:eastAsia="Times New Roman" w:cstheme="minorHAnsi"/>
+              </w:rPr>
+              <w:t xml:space="preserve"> get prepared to the scrum meeting.</w:t>
             </w:r>
           </w:p>
           <w:p>
@@ -738,12 +752,21 @@
               </w:rPr>
               <w:t xml:space="preserve">​​ </w:t>
             </w:r>
+            <w:proofErr w:type="spellStart"/>
             <w:r>
               <w:rPr>
                 <w:rFonts w:cstheme="minorHAnsi"/>
                 <w:color w:val="000000"/>
               </w:rPr>
-              <w:t>Jingtao Yang</w:t>
+              <w:t>Jingtao</w:t>
+            </w:r>
+            <w:proofErr w:type="spellEnd"/>
+            <w:r>
+              <w:rPr>
+                <w:rFonts w:cstheme="minorHAnsi"/>
+                <w:color w:val="000000"/>
+              </w:rPr>
+              <w:t xml:space="preserve"> Yang</w:t>
             </w:r>
           </w:p>
         </w:tc>
@@ -1067,7 +1090,7 @@
           <w:szCs w:val="34"/>
         </w:rPr>
         <w:drawing>
-          <wp:inline distT="0" distB="0" distL="0" distR="0" wp14:anchorId="0B173BEA" wp14:editId="34D17740">
+          <wp:inline distT="0" distB="0" distL="0" distR="0" wp14:anchorId="0B173BEA" wp14:editId="2ABB4772">
             <wp:extent cx="185738" cy="185738"/>
             <wp:effectExtent l="0" t="0" r="5080" b="5080"/>
             <wp:docPr id="459473846" name="Picture 2" descr=":pencil2:"/>
@@ -1596,7 +1619,14 @@
                 <w:rFonts w:eastAsia="Times New Roman" w:cstheme="minorHAnsi"/>
                 <w:spacing w:val="-1"/>
               </w:rPr>
-              <w:t>Feb 5</w:t>
+              <w:t xml:space="preserve">Feb </w:t>
+            </w:r>
+            <w:r>
+              <w:rPr>
+                <w:rFonts w:eastAsia="Times New Roman" w:cstheme="minorHAnsi"/>
+                <w:spacing w:val="-1"/>
+              </w:rPr>
+              <w:t>6</w:t>
             </w:r>
             <w:r>
               <w:rPr>
@@ -1658,7 +1688,14 @@
                 <w:rFonts w:eastAsia="Times New Roman" w:cstheme="minorHAnsi"/>
                 <w:spacing w:val="-1"/>
               </w:rPr>
-              <w:t xml:space="preserve"> Feb 9</w:t>
+              <w:t xml:space="preserve"> Feb </w:t>
+            </w:r>
+            <w:r>
+              <w:rPr>
+                <w:rFonts w:eastAsia="Times New Roman" w:cstheme="minorHAnsi"/>
+                <w:spacing w:val="-1"/>
+              </w:rPr>
+              <w:t>13</w:t>
             </w:r>
             <w:r>
               <w:rPr>
@@ -1781,7 +1818,14 @@
                 <w:rFonts w:eastAsia="Times New Roman" w:cstheme="minorHAnsi"/>
                 <w:spacing w:val="-1"/>
               </w:rPr>
-              <w:t>50 hours per week in total</w:t>
+              <w:t>4</w:t>
+            </w:r>
+            <w:r>
+              <w:rPr>
+                <w:rFonts w:eastAsia="Times New Roman" w:cstheme="minorHAnsi"/>
+                <w:spacing w:val="-1"/>
+              </w:rPr>
+              <w:t>0 hours per week in total</w:t>
             </w:r>
           </w:p>
         </w:tc>
@@ -1877,93 +1921,172 @@
               </w:rPr>
               <w:t xml:space="preserve"> </w:t>
             </w:r>
+            <w:proofErr w:type="spellStart"/>
             <w:r>
               <w:rPr>
                 <w:rFonts w:cstheme="minorHAnsi"/>
                 <w:color w:val="000000"/>
               </w:rPr>
-              <w:t>Jingtao Yang - 10 hours / 3 issues per week</w:t>
-            </w:r>
-          </w:p>
-          <w:p>
-            <w:pPr>
-              <w:rPr>
-                <w:rFonts w:eastAsia="Times New Roman" w:cstheme="minorHAnsi"/>
-                <w:spacing w:val="-1"/>
-              </w:rPr>
-            </w:pPr>
-            <w:r>
-              <w:rPr>
-                <w:rFonts w:eastAsia="Times New Roman" w:cstheme="minorHAnsi"/>
-                <w:spacing w:val="-1"/>
-              </w:rPr>
-              <w:t xml:space="preserve"> Cheng Fang</w:t>
-            </w:r>
+              <w:t>Jingtao</w:t>
+            </w:r>
+            <w:proofErr w:type="spellEnd"/>
             <w:r>
               <w:rPr>
                 <w:rFonts w:cstheme="minorHAnsi"/>
                 <w:color w:val="000000"/>
               </w:rPr>
-              <w:t xml:space="preserve"> - 10 hours / 3 issues per week</w:t>
-            </w:r>
-          </w:p>
-          <w:p>
-            <w:pPr>
-              <w:rPr>
-                <w:rFonts w:eastAsia="Times New Roman" w:cstheme="minorHAnsi"/>
-                <w:spacing w:val="-1"/>
-              </w:rPr>
-            </w:pPr>
-            <w:r>
-              <w:rPr>
-                <w:rFonts w:eastAsia="Times New Roman" w:cstheme="minorHAnsi"/>
-                <w:spacing w:val="-1"/>
-              </w:rPr>
-              <w:t xml:space="preserve"> Warren Chan</w:t>
+              <w:t xml:space="preserve"> Yang - </w:t>
             </w:r>
             <w:r>
               <w:rPr>
                 <w:rFonts w:cstheme="minorHAnsi"/>
                 <w:color w:val="000000"/>
               </w:rPr>
-              <w:t xml:space="preserve"> - 10 hours / 3 issues per week</w:t>
-            </w:r>
-          </w:p>
-          <w:p>
-            <w:pPr>
-              <w:rPr>
-                <w:rFonts w:eastAsia="Times New Roman" w:cstheme="minorHAnsi"/>
-                <w:spacing w:val="-1"/>
-              </w:rPr>
-            </w:pPr>
-            <w:r>
-              <w:rPr>
-                <w:rFonts w:eastAsia="Times New Roman" w:cstheme="minorHAnsi"/>
-                <w:spacing w:val="-1"/>
-              </w:rPr>
-              <w:t xml:space="preserve"> Jerry Fan</w:t>
+              <w:t>8</w:t>
             </w:r>
             <w:r>
               <w:rPr>
                 <w:rFonts w:cstheme="minorHAnsi"/>
                 <w:color w:val="000000"/>
               </w:rPr>
-              <w:t xml:space="preserve"> - 10 hours / 3 issues per week</w:t>
-            </w:r>
-          </w:p>
-          <w:p>
-            <w:pPr>
-              <w:rPr>
-                <w:rFonts w:eastAsia="Times New Roman" w:cstheme="minorHAnsi"/>
-                <w:spacing w:val="-1"/>
-              </w:rPr>
-            </w:pPr>
-            <w:r>
-              <w:rPr>
-                <w:rFonts w:eastAsia="Times New Roman" w:cstheme="minorHAnsi"/>
-                <w:spacing w:val="-1"/>
-              </w:rPr>
-              <w:t xml:space="preserve"> Eric Chen - 10 hours / 3 issues per week</w:t>
+              <w:t xml:space="preserve"> hours / 3 issues per week</w:t>
+            </w:r>
+          </w:p>
+          <w:p>
+            <w:pPr>
+              <w:rPr>
+                <w:rFonts w:eastAsia="Times New Roman" w:cstheme="minorHAnsi"/>
+                <w:spacing w:val="-1"/>
+              </w:rPr>
+            </w:pPr>
+            <w:r>
+              <w:rPr>
+                <w:rFonts w:eastAsia="Times New Roman" w:cstheme="minorHAnsi"/>
+                <w:spacing w:val="-1"/>
+              </w:rPr>
+              <w:t xml:space="preserve"> Cheng Fang</w:t>
+            </w:r>
+            <w:r>
+              <w:rPr>
+                <w:rFonts w:cstheme="minorHAnsi"/>
+                <w:color w:val="000000"/>
+              </w:rPr>
+              <w:t xml:space="preserve"> - </w:t>
+            </w:r>
+            <w:r>
+              <w:rPr>
+                <w:rFonts w:cstheme="minorHAnsi"/>
+                <w:color w:val="000000"/>
+              </w:rPr>
+              <w:t>8</w:t>
+            </w:r>
+            <w:r>
+              <w:rPr>
+                <w:rFonts w:cstheme="minorHAnsi"/>
+                <w:color w:val="000000"/>
+              </w:rPr>
+              <w:t xml:space="preserve"> hours / 3 issues per week</w:t>
+            </w:r>
+          </w:p>
+          <w:p>
+            <w:pPr>
+              <w:rPr>
+                <w:rFonts w:eastAsia="Times New Roman" w:cstheme="minorHAnsi"/>
+                <w:spacing w:val="-1"/>
+              </w:rPr>
+            </w:pPr>
+            <w:r>
+              <w:rPr>
+                <w:rFonts w:eastAsia="Times New Roman" w:cstheme="minorHAnsi"/>
+                <w:spacing w:val="-1"/>
+              </w:rPr>
+              <w:t xml:space="preserve"> Warren Chan</w:t>
+            </w:r>
+            <w:r>
+              <w:rPr>
+                <w:rFonts w:cstheme="minorHAnsi"/>
+                <w:color w:val="000000"/>
+              </w:rPr>
+              <w:t xml:space="preserve"> - </w:t>
+            </w:r>
+            <w:r>
+              <w:rPr>
+                <w:rFonts w:cstheme="minorHAnsi"/>
+                <w:color w:val="000000"/>
+              </w:rPr>
+              <w:t>8</w:t>
+            </w:r>
+            <w:r>
+              <w:rPr>
+                <w:rFonts w:cstheme="minorHAnsi"/>
+                <w:color w:val="000000"/>
+              </w:rPr>
+              <w:t xml:space="preserve"> hours / 3 issues per week</w:t>
+            </w:r>
+          </w:p>
+          <w:p>
+            <w:pPr>
+              <w:rPr>
+                <w:rFonts w:eastAsia="Times New Roman" w:cstheme="minorHAnsi"/>
+                <w:spacing w:val="-1"/>
+              </w:rPr>
+            </w:pPr>
+            <w:r>
+              <w:rPr>
+                <w:rFonts w:eastAsia="Times New Roman" w:cstheme="minorHAnsi"/>
+                <w:spacing w:val="-1"/>
+              </w:rPr>
+              <w:t xml:space="preserve"> Jerry Fan</w:t>
+            </w:r>
+            <w:r>
+              <w:rPr>
+                <w:rFonts w:cstheme="minorHAnsi"/>
+                <w:color w:val="000000"/>
+              </w:rPr>
+              <w:t xml:space="preserve"> - </w:t>
+            </w:r>
+            <w:r>
+              <w:rPr>
+                <w:rFonts w:cstheme="minorHAnsi"/>
+                <w:color w:val="000000"/>
+              </w:rPr>
+              <w:t>8</w:t>
+            </w:r>
+            <w:r>
+              <w:rPr>
+                <w:rFonts w:cstheme="minorHAnsi"/>
+                <w:color w:val="000000"/>
+              </w:rPr>
+              <w:t xml:space="preserve"> hours / 3 issues per week</w:t>
+            </w:r>
+          </w:p>
+          <w:p>
+            <w:pPr>
+              <w:rPr>
+                <w:rFonts w:eastAsia="Times New Roman" w:cstheme="minorHAnsi"/>
+                <w:spacing w:val="-1"/>
+              </w:rPr>
+            </w:pPr>
+            <w:r>
+              <w:rPr>
+                <w:rFonts w:eastAsia="Times New Roman" w:cstheme="minorHAnsi"/>
+                <w:spacing w:val="-1"/>
+              </w:rPr>
+              <w:t xml:space="preserve"> Eric Chen - </w:t>
+            </w:r>
+            <w:r>
+              <w:rPr>
+                <w:rFonts w:eastAsia="Times New Roman" w:cstheme="minorHAnsi"/>
+                <w:spacing w:val="-1"/>
+              </w:rPr>
+              <w:t>8</w:t>
+            </w:r>
+            <w:r>
+              <w:rPr>
+                <w:rFonts w:eastAsia="Times New Roman" w:cstheme="minorHAnsi"/>
+                <w:spacing w:val="-1"/>
+              </w:rPr>
+              <w:t xml:space="preserve"> hours / 3 issues per week</w:t>
             </w:r>
           </w:p>
           <w:p>
@@ -2144,7 +2267,23 @@
                 <w:rFonts w:eastAsia="Times New Roman" w:cstheme="minorHAnsi"/>
                 <w:spacing w:val="-1"/>
               </w:rPr>
-              <w:t>Team members with personal issues need to report to other team members to reschedule their work in order to not affect the project development as a whole.</w:t>
+              <w:t xml:space="preserve">Team members with personal issues need to report to other team members to reschedule their work </w:t>
+            </w:r>
+            <w:proofErr w:type="gramStart"/>
+            <w:r>
+              <w:rPr>
+                <w:rFonts w:eastAsia="Times New Roman" w:cstheme="minorHAnsi"/>
+                <w:spacing w:val="-1"/>
+              </w:rPr>
+              <w:t>in order to</w:t>
+            </w:r>
+            <w:proofErr w:type="gramEnd"/>
+            <w:r>
+              <w:rPr>
+                <w:rFonts w:eastAsia="Times New Roman" w:cstheme="minorHAnsi"/>
+                <w:spacing w:val="-1"/>
+              </w:rPr>
+              <w:t xml:space="preserve"> not affect the project development as a whole.</w:t>
             </w:r>
           </w:p>
         </w:tc>
@@ -2220,7 +2359,7 @@
           <w:szCs w:val="34"/>
         </w:rPr>
         <w:drawing>
-          <wp:inline distT="0" distB="0" distL="0" distR="0" wp14:anchorId="723B9AC7" wp14:editId="6CAFF185">
+          <wp:inline distT="0" distB="0" distL="0" distR="0" wp14:anchorId="723B9AC7" wp14:editId="12358851">
             <wp:extent cx="178594" cy="178594"/>
             <wp:effectExtent l="0" t="0" r="0" b="0"/>
             <wp:docPr id="306956271" name="Picture 1" descr=":books:"/>

</xml_diff>